<commit_message>
Milestone 5 Doc Thursday Update
</commit_message>
<xml_diff>
--- a/DOCUMENTATION/Milestone 5 Project State.docx
+++ b/DOCUMENTATION/Milestone 5 Project State.docx
@@ -170,6 +170,44 @@
       </w:r>
       <w:r>
         <w:t xml:space="preserve"> Essentially, I would like to add an acceptable win condition to the game (a.k.a make it an actual “game”).</w:t>
+      </w:r>
+    </w:p>
+    <w:p>
+      <w:pPr>
+        <w:pStyle w:val="ListParagraph"/>
+        <w:ind w:left="1440"/>
+      </w:pPr>
+    </w:p>
+    <w:p>
+      <w:pPr>
+        <w:pStyle w:val="ListParagraph"/>
+        <w:numPr>
+          <w:ilvl w:val="0"/>
+          <w:numId w:val="1"/>
+        </w:numPr>
+        <w:rPr>
+          <w:b/>
+          <w:bCs/>
+        </w:rPr>
+      </w:pPr>
+      <w:r>
+        <w:rPr>
+          <w:b/>
+          <w:bCs/>
+        </w:rPr>
+        <w:t>THURSDAY UPDATE</w:t>
+      </w:r>
+    </w:p>
+    <w:p>
+      <w:pPr>
+        <w:pStyle w:val="ListParagraph"/>
+        <w:numPr>
+          <w:ilvl w:val="1"/>
+          <w:numId w:val="1"/>
+        </w:numPr>
+      </w:pPr>
+      <w:r>
+        <w:t>Thanks to the extension from Tuesday until Thursday, I was able to get a collection counter working in the game. The astronauts now disappear when you run into them, and a counter increments upon collision. The next step is to make a UI element for that counter.</w:t>
       </w:r>
     </w:p>
     <w:p>

</xml_diff>